<commit_message>
Assigned queries to be done
</commit_message>
<xml_diff>
--- a/CMPG 311 Assignment Phase 3.docx
+++ b/CMPG 311 Assignment Phase 3.docx
@@ -4291,6 +4291,21 @@
       </w:r>
       <w:r>
         <w:t xml:space="preserve"> and update the details of staff members and assign relevant staff to specific orders or repairs.</w:t>
+      </w:r>
+    </w:p>
+    <w:p>
+      <w:pPr>
+        <w:numPr>
+          <w:ilvl w:val="0"/>
+          <w:numId w:val="6"/>
+        </w:numPr>
+      </w:pPr>
+      <w:r>
+        <w:rPr>
+          <w:b/>
+          <w:bCs/>
+        </w:rPr>
+        <w:t>Customer Management</w:t>
       </w:r>
     </w:p>
     <w:p>

</xml_diff>